<commit_message>
docs: Student 5 D02 docs
</commit_message>
<xml_diff>
--- a/reports/Student#5/05 - Requirements - Student #5.docx
+++ b/reports/Student#5/05 - Requirements - Student #5.docx
@@ -224,7 +224,14 @@
                     <w:rFonts w:asciiTheme="majorHAnsi" w:hAnsiTheme="majorHAnsi" w:cstheme="majorBidi"/>
                     <w:lang w:val="pt-PT"/>
                   </w:rPr>
-                  <w:t>https://github.com/JuanAntonioMorenoMoguel/Acme-ANS-D01</w:t>
+                  <w:t>https://github.com/JuanAntonioMorenoMoguel/Acme-ANS-D0</w:t>
+                </w:r>
+                <w:r>
+                  <w:rPr>
+                    <w:rFonts w:asciiTheme="majorHAnsi" w:hAnsiTheme="majorHAnsi" w:cstheme="majorBidi"/>
+                    <w:lang w:val="pt-PT"/>
+                  </w:rPr>
+                  <w:t>2</w:t>
                 </w:r>
               </w:sdtContent>
             </w:sdt>
@@ -1075,6 +1082,7 @@
       <w:pPr>
         <w:pStyle w:val="Requirement-Header"/>
       </w:pPr>
+      <w:bookmarkStart w:id="0" w:name="_Hlk192231636"/>
       <w:r>
         <w:t>The</w:t>
       </w:r>
@@ -1083,69 +1091,55 @@
           <w:b/>
           <w:bCs/>
         </w:rPr>
-        <w:t xml:space="preserve"> technicians</w:t>
-      </w:r>
-      <w:r>
         <w:t xml:space="preserve"> </w:t>
       </w:r>
-      <w:r>
-        <w:t xml:space="preserve">care of </w:t>
-      </w:r>
-      <w:r>
-        <w:t>aircraft</w:t>
-      </w:r>
-      <w:r>
-        <w:t xml:space="preserve"> maintenance </w:t>
-      </w:r>
-      <w:r>
-        <w:t>by conducting regular inspections, performing repairs, and carrying out other maintenance tasks</w:t>
-      </w:r>
-      <w:r>
-        <w:t xml:space="preserve">. </w:t>
-      </w:r>
-      <w:r>
-        <w:t xml:space="preserve">The system must store the following data about them: a </w:t>
-      </w:r>
+      <w:bookmarkStart w:id="1" w:name="_Hlk192231652"/>
       <w:r>
         <w:rPr>
           <w:b/>
           <w:bCs/>
         </w:rPr>
-        <w:t>license number</w:t>
+        <w:t>technicians</w:t>
       </w:r>
       <w:r>
         <w:t xml:space="preserve"> </w:t>
       </w:r>
       <w:r>
-        <w:t>(unique, pattern "^[A-Z]{2-3}\d{6}$")</w:t>
-      </w:r>
-      <w:r>
-        <w:t xml:space="preserve">, </w:t>
-      </w:r>
-      <w:r>
-        <w:t>a</w:t>
-      </w:r>
-      <w:r>
-        <w:t xml:space="preserve"> </w:t>
+        <w:t xml:space="preserve">care of </w:t>
+      </w:r>
+      <w:r>
+        <w:t>aircraft</w:t>
+      </w:r>
+      <w:r>
+        <w:t xml:space="preserve"> maintenance </w:t>
+      </w:r>
+      <w:r>
+        <w:t>by conducting regular inspections, performing repairs, and carrying out other maintenance tasks</w:t>
+      </w:r>
+      <w:r>
+        <w:t xml:space="preserve">. </w:t>
+      </w:r>
+      <w:r>
+        <w:t xml:space="preserve">The system must store the following data about them: a </w:t>
       </w:r>
       <w:r>
         <w:rPr>
           <w:b/>
           <w:bCs/>
         </w:rPr>
-        <w:t>phone number</w:t>
-      </w:r>
-      <w:r>
-        <w:t xml:space="preserve"> (pattern "^\+?\d{6,15}$")</w:t>
-      </w:r>
-      <w:r>
-        <w:t>,</w:t>
+        <w:t>license number</w:t>
       </w:r>
       <w:r>
         <w:t xml:space="preserve"> </w:t>
       </w:r>
       <w:r>
-        <w:t>their</w:t>
+        <w:t>(unique, pattern "^[A-Z]{2-3}\d{6}$")</w:t>
+      </w:r>
+      <w:r>
+        <w:t xml:space="preserve">, </w:t>
+      </w:r>
+      <w:r>
+        <w:t>a</w:t>
       </w:r>
       <w:r>
         <w:t xml:space="preserve"> </w:t>
@@ -1155,70 +1149,92 @@
           <w:b/>
           <w:bCs/>
         </w:rPr>
-        <w:t>specialisation</w:t>
+        <w:t>phone number</w:t>
+      </w:r>
+      <w:r>
+        <w:t xml:space="preserve"> (pattern "^\+?\d{6,15}$")</w:t>
+      </w:r>
+      <w:r>
+        <w:t>,</w:t>
+      </w:r>
+      <w:r>
+        <w:t xml:space="preserve"> </w:t>
+      </w:r>
+      <w:r>
+        <w:t>their</w:t>
+      </w:r>
+      <w:r>
+        <w:t xml:space="preserve"> </w:t>
       </w:r>
       <w:r>
         <w:rPr>
           <w:b/>
           <w:bCs/>
         </w:rPr>
-        <w:t xml:space="preserve"> </w:t>
-      </w:r>
-      <w:r>
-        <w:t>(</w:t>
-      </w:r>
-      <w:r>
-        <w:t xml:space="preserve">up to 50 </w:t>
-      </w:r>
-      <w:r>
-        <w:t>characters)</w:t>
-      </w:r>
-      <w:r>
-        <w:t>,</w:t>
-      </w:r>
-      <w:r>
-        <w:t xml:space="preserve"> whether they have passed their </w:t>
+        <w:t>specialisation</w:t>
       </w:r>
       <w:r>
         <w:rPr>
           <w:b/>
           <w:bCs/>
         </w:rPr>
-        <w:t>annual health test</w:t>
-      </w:r>
-      <w:r>
-        <w:t xml:space="preserve"> or not</w:t>
-      </w:r>
-      <w:r>
-        <w:t>, and</w:t>
-      </w:r>
-      <w:r>
         <w:t xml:space="preserve"> </w:t>
       </w:r>
       <w:r>
-        <w:t>their</w:t>
-      </w:r>
-      <w:r>
-        <w:t xml:space="preserve"> </w:t>
+        <w:t>(</w:t>
+      </w:r>
+      <w:r>
+        <w:t xml:space="preserve">up to 50 </w:t>
+      </w:r>
+      <w:r>
+        <w:t>characters)</w:t>
+      </w:r>
+      <w:r>
+        <w:t>,</w:t>
+      </w:r>
+      <w:r>
+        <w:t xml:space="preserve"> whether they have passed their </w:t>
       </w:r>
       <w:r>
         <w:rPr>
           <w:b/>
           <w:bCs/>
         </w:rPr>
-        <w:t>years of experience</w:t>
-      </w:r>
-      <w:r>
-        <w:t xml:space="preserve">.  </w:t>
-      </w:r>
-      <w:r>
-        <w:t xml:space="preserve">Optionally, the system may store their </w:t>
+        <w:t>annual health test</w:t>
+      </w:r>
+      <w:r>
+        <w:t xml:space="preserve"> or not</w:t>
+      </w:r>
+      <w:r>
+        <w:t>, and</w:t>
+      </w:r>
+      <w:r>
+        <w:t xml:space="preserve"> </w:t>
+      </w:r>
+      <w:r>
+        <w:t>their</w:t>
+      </w:r>
+      <w:r>
+        <w:t xml:space="preserve"> </w:t>
       </w:r>
       <w:r>
         <w:rPr>
           <w:b/>
           <w:bCs/>
         </w:rPr>
+        <w:t>years of experience</w:t>
+      </w:r>
+      <w:r>
+        <w:t xml:space="preserve">.  </w:t>
+      </w:r>
+      <w:r>
+        <w:t xml:space="preserve">Optionally, the system may store their </w:t>
+      </w:r>
+      <w:r>
+        <w:rPr>
+          <w:b/>
+          <w:bCs/>
+        </w:rPr>
         <w:t>certifications</w:t>
       </w:r>
       <w:r>
@@ -1230,6 +1246,7 @@
       <w:r>
         <w:t>to 255 characters</w:t>
       </w:r>
+      <w:bookmarkEnd w:id="1"/>
       <w:r>
         <w:t>)</w:t>
       </w:r>
@@ -1237,6 +1254,7 @@
         <w:t xml:space="preserve">.  </w:t>
       </w:r>
     </w:p>
+    <w:bookmarkEnd w:id="0"/>
     <w:permStart w:id="1580534963" w:edGrp="everyone"/>
     <w:p>
       <w:pPr>
@@ -1254,7 +1272,13 @@
         </w:sdtPr>
         <w:sdtContent>
           <w:r>
-            <w:t xml:space="preserve">    </w:t>
+            <w:t xml:space="preserve"> </w:t>
+          </w:r>
+          <w:r>
+            <w:t>X</w:t>
+          </w:r>
+          <w:r>
+            <w:t xml:space="preserve"> </w:t>
           </w:r>
         </w:sdtContent>
       </w:sdt>
@@ -1267,137 +1291,151 @@
       <w:pPr>
         <w:pStyle w:val="Requirement-Header"/>
       </w:pPr>
-      <w:bookmarkStart w:id="0" w:name="OLE_LINK1"/>
+      <w:bookmarkStart w:id="2" w:name="_Hlk192231824"/>
+      <w:bookmarkStart w:id="3" w:name="OLE_LINK1"/>
       <w:r>
         <w:rPr>
           <w:b/>
           <w:bCs/>
         </w:rPr>
-        <w:t>Maintenance record</w:t>
-      </w:r>
+        <w:t xml:space="preserve">Maintenance </w:t>
+      </w:r>
+      <w:bookmarkStart w:id="4" w:name="_Hlk192231742"/>
+      <w:bookmarkEnd w:id="2"/>
       <w:r>
         <w:rPr>
           <w:b/>
           <w:bCs/>
         </w:rPr>
-        <w:t>s</w:t>
-      </w:r>
-      <w:r>
-        <w:t xml:space="preserve"> </w:t>
-      </w:r>
-      <w:r>
-        <w:t>are</w:t>
-      </w:r>
-      <w:r>
-        <w:t xml:space="preserve"> comprehensive record</w:t>
-      </w:r>
-      <w:r>
-        <w:t>s</w:t>
-      </w:r>
-      <w:r>
-        <w:t xml:space="preserve"> of activities performed on a given </w:t>
+        <w:t>record</w:t>
       </w:r>
       <w:r>
         <w:rPr>
           <w:b/>
           <w:bCs/>
         </w:rPr>
-        <w:t>aircraft</w:t>
-      </w:r>
-      <w:r>
-        <w:t xml:space="preserve"> throughout its operational life</w:t>
-      </w:r>
-      <w:r>
-        <w:t xml:space="preserve">. </w:t>
-      </w:r>
-      <w:r>
-        <w:t xml:space="preserve">The system must store the following data about them: the </w:t>
+        <w:t>s</w:t>
+      </w:r>
+      <w:r>
+        <w:t xml:space="preserve"> </w:t>
+      </w:r>
+      <w:r>
+        <w:t>are</w:t>
+      </w:r>
+      <w:r>
+        <w:t xml:space="preserve"> comprehensive record</w:t>
+      </w:r>
+      <w:r>
+        <w:t>s</w:t>
+      </w:r>
+      <w:r>
+        <w:t xml:space="preserve"> of activities performed on a given </w:t>
       </w:r>
       <w:r>
         <w:rPr>
           <w:b/>
           <w:bCs/>
         </w:rPr>
-        <w:t>moment</w:t>
+        <w:t>aircraft</w:t>
+      </w:r>
+      <w:r>
+        <w:t xml:space="preserve"> throughout its operational life</w:t>
+      </w:r>
+      <w:r>
+        <w:t xml:space="preserve">. </w:t>
+      </w:r>
+      <w:r>
+        <w:t xml:space="preserve">The system must store the following data about them: the </w:t>
       </w:r>
       <w:r>
         <w:rPr>
           <w:b/>
           <w:bCs/>
         </w:rPr>
-        <w:t xml:space="preserve"> </w:t>
-      </w:r>
-      <w:r>
-        <w:t>when a maintenance takes place</w:t>
-      </w:r>
-      <w:r>
-        <w:t xml:space="preserve">, </w:t>
-      </w:r>
-      <w:r>
-        <w:t>its</w:t>
-      </w:r>
-      <w:r>
-        <w:t xml:space="preserve"> </w:t>
+        <w:t>moment</w:t>
       </w:r>
       <w:r>
         <w:rPr>
           <w:b/>
           <w:bCs/>
         </w:rPr>
-        <w:t>status</w:t>
-      </w:r>
-      <w:r>
-        <w:t xml:space="preserve"> ("PENDING", "IN PROGRESS", "COMPLETED")</w:t>
-      </w:r>
-      <w:r>
-        <w:t xml:space="preserve">, the next </w:t>
+        <w:t xml:space="preserve"> </w:t>
+      </w:r>
+      <w:r>
+        <w:t>when a maintenance takes place</w:t>
+      </w:r>
+      <w:r>
+        <w:t xml:space="preserve">, </w:t>
+      </w:r>
+      <w:r>
+        <w:t>its</w:t>
+      </w:r>
+      <w:r>
+        <w:t xml:space="preserve"> </w:t>
       </w:r>
       <w:r>
         <w:rPr>
           <w:b/>
           <w:bCs/>
         </w:rPr>
-        <w:t>inspection due date</w:t>
-      </w:r>
-      <w:r>
-        <w:t xml:space="preserve">, </w:t>
-      </w:r>
-      <w:r>
-        <w:t xml:space="preserve">an </w:t>
-      </w:r>
-      <w:r>
-        <w:rPr>
-          <w:rStyle w:val="Textoennegrita"/>
-        </w:rPr>
-        <w:t>estimated cost</w:t>
-      </w:r>
-      <w:r>
-        <w:t xml:space="preserve">, </w:t>
-      </w:r>
-      <w:r>
-        <w:t>and some</w:t>
-      </w:r>
-      <w:r>
-        <w:t xml:space="preserve"> optional</w:t>
-      </w:r>
-      <w:r>
-        <w:t xml:space="preserve"> </w:t>
+        <w:t>status</w:t>
+      </w:r>
+      <w:r>
+        <w:t xml:space="preserve"> ("PENDING", "IN PROGRESS", "COMPLETED")</w:t>
+      </w:r>
+      <w:r>
+        <w:t xml:space="preserve">, the next </w:t>
       </w:r>
       <w:r>
         <w:rPr>
           <w:b/>
           <w:bCs/>
         </w:rPr>
+        <w:t>inspection due date</w:t>
+      </w:r>
+      <w:r>
+        <w:t xml:space="preserve">, </w:t>
+      </w:r>
+      <w:r>
+        <w:t xml:space="preserve">an </w:t>
+      </w:r>
+      <w:r>
+        <w:rPr>
+          <w:rStyle w:val="Textoennegrita"/>
+        </w:rPr>
+        <w:t>estimated cost</w:t>
+      </w:r>
+      <w:r>
+        <w:t xml:space="preserve">, </w:t>
+      </w:r>
+      <w:r>
+        <w:t>and some</w:t>
+      </w:r>
+      <w:r>
+        <w:t xml:space="preserve"> optional</w:t>
+      </w:r>
+      <w:r>
+        <w:t xml:space="preserve"> </w:t>
+      </w:r>
+      <w:r>
+        <w:rPr>
+          <w:b/>
+          <w:bCs/>
+        </w:rPr>
         <w:t>notes</w:t>
       </w:r>
       <w:r>
-        <w:t xml:space="preserve"> (up to 255 characters)</w:t>
+        <w:t xml:space="preserve"> (up to 255 characters</w:t>
+      </w:r>
+      <w:bookmarkEnd w:id="4"/>
+      <w:r>
+        <w:t>)</w:t>
       </w:r>
       <w:r>
         <w:t xml:space="preserve">.  </w:t>
       </w:r>
     </w:p>
-    <w:bookmarkEnd w:id="0"/>
+    <w:bookmarkEnd w:id="3"/>
     <w:permStart w:id="1685676958" w:edGrp="everyone"/>
     <w:p>
       <w:pPr>
@@ -1415,7 +1453,13 @@
         </w:sdtPr>
         <w:sdtContent>
           <w:r>
-            <w:t xml:space="preserve">    </w:t>
+            <w:t xml:space="preserve"> </w:t>
+          </w:r>
+          <w:r>
+            <w:t>X</w:t>
+          </w:r>
+          <w:r>
+            <w:t xml:space="preserve">  </w:t>
           </w:r>
         </w:sdtContent>
       </w:sdt>
@@ -1436,110 +1480,122 @@
           <w:b/>
           <w:bCs/>
         </w:rPr>
-        <w:t>Maintenance records</w:t>
-      </w:r>
-      <w:r>
-        <w:t xml:space="preserve"> rel</w:t>
-      </w:r>
-      <w:r>
-        <w:t>y</w:t>
-      </w:r>
-      <w:r>
-        <w:t xml:space="preserve"> on </w:t>
-      </w:r>
+        <w:t xml:space="preserve">Maintenance </w:t>
+      </w:r>
+      <w:bookmarkStart w:id="5" w:name="_Hlk192231817"/>
       <w:r>
         <w:rPr>
           <w:b/>
           <w:bCs/>
         </w:rPr>
-        <w:t>tasks</w:t>
-      </w:r>
-      <w:r>
-        <w:t xml:space="preserve">. </w:t>
-      </w:r>
-      <w:r>
-        <w:t xml:space="preserve">A task is a specific predefined operational duty carried out by a </w:t>
+        <w:t>records</w:t>
+      </w:r>
+      <w:r>
+        <w:t xml:space="preserve"> rel</w:t>
+      </w:r>
+      <w:r>
+        <w:t>y</w:t>
+      </w:r>
+      <w:r>
+        <w:t xml:space="preserve"> on </w:t>
       </w:r>
       <w:r>
         <w:rPr>
           <w:b/>
           <w:bCs/>
         </w:rPr>
-        <w:t xml:space="preserve">technician </w:t>
-      </w:r>
-      <w:r>
-        <w:t xml:space="preserve">on </w:t>
+        <w:t>tasks</w:t>
+      </w:r>
+      <w:r>
+        <w:t xml:space="preserve">. </w:t>
+      </w:r>
+      <w:r>
+        <w:t xml:space="preserve">A task is a specific predefined operational duty carried out by a </w:t>
       </w:r>
       <w:r>
         <w:rPr>
           <w:b/>
           <w:bCs/>
         </w:rPr>
-        <w:t>aircrafts</w:t>
-      </w:r>
-      <w:r>
-        <w:t xml:space="preserve">.  </w:t>
-      </w:r>
-      <w:r>
-        <w:t xml:space="preserve">The system must store the following data about tasks: their </w:t>
+        <w:t xml:space="preserve">technician </w:t>
+      </w:r>
+      <w:r>
+        <w:t xml:space="preserve">on </w:t>
       </w:r>
       <w:r>
         <w:rPr>
           <w:b/>
           <w:bCs/>
         </w:rPr>
-        <w:t>type</w:t>
-      </w:r>
-      <w:r>
-        <w:t xml:space="preserve"> ("MAINTENANCE", "INSPECTION", "REPAIR", "SYSTEM CHECK"), a </w:t>
+        <w:t>aircrafts</w:t>
+      </w:r>
+      <w:r>
+        <w:t xml:space="preserve">.  </w:t>
+      </w:r>
+      <w:r>
+        <w:t xml:space="preserve">The system must store the following data about tasks: their </w:t>
       </w:r>
       <w:r>
         <w:rPr>
           <w:b/>
           <w:bCs/>
         </w:rPr>
-        <w:t>description</w:t>
-      </w:r>
-      <w:r>
-        <w:t xml:space="preserve"> (limited to 255 characters), a </w:t>
+        <w:t>type</w:t>
+      </w:r>
+      <w:r>
+        <w:t xml:space="preserve"> ("MAINTENANCE", "INSPECTION", "REPAIR", "SYSTEM CHECK"), a </w:t>
       </w:r>
       <w:r>
         <w:rPr>
           <w:b/>
           <w:bCs/>
         </w:rPr>
-        <w:t>priority</w:t>
-      </w:r>
-      <w:r>
-        <w:t xml:space="preserve"> (ranging from 0 to </w:t>
-      </w:r>
-      <w:r>
-        <w:t>10</w:t>
-      </w:r>
-      <w:r>
-        <w:t>), and a</w:t>
-      </w:r>
-      <w:r>
-        <w:t>n</w:t>
-      </w:r>
-      <w:r>
-        <w:t xml:space="preserve"> </w:t>
+        <w:t>description</w:t>
+      </w:r>
+      <w:r>
+        <w:t xml:space="preserve"> (limited to 255 characters), a </w:t>
       </w:r>
       <w:r>
         <w:rPr>
           <w:b/>
           <w:bCs/>
         </w:rPr>
+        <w:t>priority</w:t>
+      </w:r>
+      <w:r>
+        <w:t xml:space="preserve"> (ranging from 0 to </w:t>
+      </w:r>
+      <w:r>
+        <w:t>10</w:t>
+      </w:r>
+      <w:r>
+        <w:t>), and a</w:t>
+      </w:r>
+      <w:r>
+        <w:t>n</w:t>
+      </w:r>
+      <w:r>
+        <w:t xml:space="preserve"> </w:t>
+      </w:r>
+      <w:r>
+        <w:rPr>
+          <w:b/>
+          <w:bCs/>
+        </w:rPr>
         <w:t>estimated duration</w:t>
       </w:r>
       <w:r>
-        <w:t xml:space="preserve"> (in hours)</w:t>
+        <w:t xml:space="preserve"> (in hours</w:t>
+      </w:r>
+      <w:bookmarkEnd w:id="5"/>
+      <w:r>
+        <w:t>)</w:t>
       </w:r>
       <w:r>
         <w:t xml:space="preserve">.  </w:t>
       </w:r>
     </w:p>
-    <w:bookmarkStart w:id="1" w:name="_Hlk157677981"/>
+    <w:bookmarkStart w:id="6" w:name="_Hlk157677981"/>
     <w:permStart w:id="339812661" w:edGrp="everyone"/>
     <w:p>
       <w:pPr>
@@ -1556,7 +1612,13 @@
         </w:sdtPr>
         <w:sdtContent>
           <w:r>
-            <w:t xml:space="preserve">    </w:t>
+            <w:t xml:space="preserve"> </w:t>
+          </w:r>
+          <w:r>
+            <w:t>X</w:t>
+          </w:r>
+          <w:r>
+            <w:t xml:space="preserve">  </w:t>
           </w:r>
         </w:sdtContent>
       </w:sdt>
@@ -1564,7 +1626,7 @@
       <w:r>
         <w:t xml:space="preserve">   </w:t>
       </w:r>
-      <w:bookmarkEnd w:id="1"/>
+      <w:bookmarkEnd w:id="6"/>
     </w:p>
     <w:p>
       <w:pPr>
@@ -1676,7 +1738,11 @@
         <w:pStyle w:val="Requirement-Header"/>
       </w:pPr>
       <w:r>
-        <w:t>Produce assorted sample data to test your application informally</w:t>
+        <w:t xml:space="preserve">Produce </w:t>
+      </w:r>
+      <w:bookmarkStart w:id="7" w:name="_Hlk192231851"/>
+      <w:r>
+        <w:t>assorted sample data to test your application informally</w:t>
       </w:r>
       <w:r>
         <w:t xml:space="preserve">.  </w:t>
@@ -1740,7 +1806,7 @@
       <w:r>
         <w:t>Create an additional technician account with credentials “</w:t>
       </w:r>
-      <w:bookmarkStart w:id="2" w:name="_Hlk188279852"/>
+      <w:bookmarkStart w:id="8" w:name="_Hlk188279852"/>
       <w:r>
         <w:rPr>
           <w:b/>
@@ -1748,7 +1814,7 @@
         </w:rPr>
         <w:t>technician</w:t>
       </w:r>
-      <w:bookmarkEnd w:id="2"/>
+      <w:bookmarkEnd w:id="8"/>
       <w:r>
         <w:rPr>
           <w:b/>
@@ -1771,6 +1837,7 @@
       <w:r>
         <w:t>his or her profile.   </w:t>
       </w:r>
+      <w:bookmarkEnd w:id="7"/>
     </w:p>
     <w:permStart w:id="891315281" w:edGrp="everyone"/>
     <w:p>
@@ -1789,7 +1856,13 @@
         </w:sdtPr>
         <w:sdtContent>
           <w:r>
-            <w:t xml:space="preserve">    </w:t>
+            <w:t xml:space="preserve"> </w:t>
+          </w:r>
+          <w:r>
+            <w:t>X</w:t>
+          </w:r>
+          <w:r>
+            <w:t xml:space="preserve"> </w:t>
           </w:r>
         </w:sdtContent>
       </w:sdt>
@@ -1817,12 +1890,19 @@
         </w:rPr>
       </w:pPr>
       <w:r>
-        <w:t>Provide a link to your planning dashboard in GitHub to review the tasks, their current status, and your schedule</w:t>
-      </w:r>
+        <w:t xml:space="preserve">Provide </w:t>
+      </w:r>
+      <w:bookmarkStart w:id="9" w:name="_Hlk192231892"/>
+      <w:bookmarkStart w:id="10" w:name="_Hlk192231881"/>
+      <w:r>
+        <w:t>a link to your planning dashboard in GitHub to review the tasks, their current status, and your schedule</w:t>
+      </w:r>
+      <w:bookmarkEnd w:id="9"/>
       <w:r>
         <w:t xml:space="preserve">.  </w:t>
       </w:r>
     </w:p>
+    <w:bookmarkEnd w:id="10"/>
     <w:permStart w:id="338698352" w:edGrp="everyone"/>
     <w:p>
       <w:pPr>
@@ -1840,7 +1920,13 @@
         </w:sdtPr>
         <w:sdtContent>
           <w:r>
-            <w:t xml:space="preserve">    </w:t>
+            <w:t xml:space="preserve"> </w:t>
+          </w:r>
+          <w:r>
+            <w:t>X</w:t>
+          </w:r>
+          <w:r>
+            <w:t xml:space="preserve"> </w:t>
           </w:r>
         </w:sdtContent>
       </w:sdt>
@@ -2885,8 +2971,17 @@
       <w:pPr>
         <w:pStyle w:val="Requirement-Header"/>
       </w:pPr>
-      <w:r>
-        <w:t xml:space="preserve">The system must handle </w:t>
+      <w:bookmarkStart w:id="11" w:name="_Hlk192231944"/>
+      <w:r>
+        <w:t xml:space="preserve">The </w:t>
+      </w:r>
+      <w:bookmarkStart w:id="12" w:name="_Hlk192231951"/>
+      <w:r>
+        <w:t xml:space="preserve">system </w:t>
+      </w:r>
+      <w:bookmarkStart w:id="13" w:name="_Hlk192231961"/>
+      <w:r>
+        <w:t xml:space="preserve">must handle </w:t>
       </w:r>
       <w:r>
         <w:rPr>
@@ -2905,6 +3000,7 @@
         </w:rPr>
         <w:t>indicators</w:t>
       </w:r>
+      <w:bookmarkEnd w:id="13"/>
       <w:r>
         <w:t xml:space="preserve">: </w:t>
       </w:r>
@@ -2913,6 +3009,7 @@
       <w:pPr>
         <w:pStyle w:val="Requirement-Body"/>
       </w:pPr>
+      <w:bookmarkStart w:id="14" w:name="_Hlk192231996"/>
       <w:r>
         <w:t>The</w:t>
       </w:r>
@@ -2926,13 +3023,18 @@
         <w:t>maintenance records</w:t>
       </w:r>
       <w:r>
-        <w:t xml:space="preserve"> grouped by their status.</w:t>
+        <w:t xml:space="preserve"> grouped by their status</w:t>
+      </w:r>
+      <w:bookmarkEnd w:id="14"/>
+      <w:r>
+        <w:t>.</w:t>
       </w:r>
     </w:p>
     <w:p>
       <w:pPr>
         <w:pStyle w:val="Requirement-Body"/>
       </w:pPr>
+      <w:bookmarkStart w:id="15" w:name="_Hlk192232004"/>
       <w:r>
         <w:t>T</w:t>
       </w:r>
@@ -3021,7 +3123,16 @@
         <w:t xml:space="preserve"> of the tasks</w:t>
       </w:r>
       <w:r>
-        <w:t xml:space="preserve"> in which he or she is involved.</w:t>
+        <w:t xml:space="preserve"> in which he or she is </w:t>
+      </w:r>
+      <w:bookmarkEnd w:id="12"/>
+      <w:r>
+        <w:t>involved</w:t>
+      </w:r>
+      <w:bookmarkEnd w:id="11"/>
+      <w:bookmarkEnd w:id="15"/>
+      <w:r>
+        <w:t>.</w:t>
       </w:r>
     </w:p>
     <w:permStart w:id="1886471582" w:edGrp="everyone"/>
@@ -3050,7 +3161,19 @@
             <w:rPr>
               <w:lang w:val="en-US"/>
             </w:rPr>
-            <w:t xml:space="preserve">    </w:t>
+            <w:t xml:space="preserve"> </w:t>
+          </w:r>
+          <w:r>
+            <w:rPr>
+              <w:lang w:val="en-US"/>
+            </w:rPr>
+            <w:t>X</w:t>
+          </w:r>
+          <w:r>
+            <w:rPr>
+              <w:lang w:val="en-US"/>
+            </w:rPr>
+            <w:t xml:space="preserve"> </w:t>
           </w:r>
         </w:sdtContent>
       </w:sdt>
@@ -3167,8 +3290,13 @@
       <w:pPr>
         <w:pStyle w:val="Requirement-Header"/>
       </w:pPr>
-      <w:r>
-        <w:t>Produce a UML domain model regarding the information requirements in your project.</w:t>
+      <w:bookmarkStart w:id="16" w:name="_Hlk192232058"/>
+      <w:r>
+        <w:t>Produce a UML domain model regarding the information requirements in your project</w:t>
+      </w:r>
+      <w:bookmarkEnd w:id="16"/>
+      <w:r>
+        <w:t>.</w:t>
       </w:r>
     </w:p>
     <w:permStart w:id="2128962506" w:edGrp="everyone"/>
@@ -3188,7 +3316,13 @@
         </w:sdtPr>
         <w:sdtContent>
           <w:r>
-            <w:t xml:space="preserve">    </w:t>
+            <w:t xml:space="preserve"> </w:t>
+          </w:r>
+          <w:r>
+            <w:t>X</w:t>
+          </w:r>
+          <w:r>
+            <w:t xml:space="preserve"> </w:t>
           </w:r>
         </w:sdtContent>
       </w:sdt>
@@ -4249,6 +4383,7 @@
       <w:pPr>
         <w:pStyle w:val="Requirement-Header"/>
       </w:pPr>
+      <w:bookmarkStart w:id="17" w:name="_Hlk192232090"/>
       <w:r>
         <w:t xml:space="preserve">The system is required to have a notice board to advertise </w:t>
       </w:r>
@@ -4272,7 +4407,11 @@
         <w:t>s</w:t>
       </w:r>
       <w:r>
-        <w:t>. A web service must be used to populate this entity with information about courses.  Thus, the exact data to store depends on the chosen service, and it is the students' responsibility to define them accordingly.  It is also the students’ responsibility to find the appropriate service; no implicit or explicit liabilities shall be covered by the University of Seville or their individual affiliates if the students hire pay-per-use services! The students are strongly advised to ensure that the service they choose is free of charge.</w:t>
+        <w:t xml:space="preserve">. A web service must be used to populate this entity with information about courses.  Thus, the exact data to store depends on the chosen service, and it is the students' responsibility to define them accordingly.  It is also the students’ responsibility to find the appropriate service; no implicit or explicit liabilities shall be covered by the University of Seville or their individual affiliates if the students hire pay-per-use services! The students are strongly advised to ensure that the service they choose is free of </w:t>
+      </w:r>
+      <w:bookmarkEnd w:id="17"/>
+      <w:r>
+        <w:t>charge.</w:t>
       </w:r>
     </w:p>
     <w:permStart w:id="461903029" w:edGrp="everyone"/>
@@ -4418,8 +4557,13 @@
       <w:pPr>
         <w:pStyle w:val="Requirement-Header"/>
       </w:pPr>
-      <w:r>
-        <w:t>Produce an analysis report.</w:t>
+      <w:bookmarkStart w:id="18" w:name="_Hlk192232122"/>
+      <w:r>
+        <w:t>Produce an analysis report</w:t>
+      </w:r>
+      <w:bookmarkEnd w:id="18"/>
+      <w:r>
+        <w:t>.</w:t>
       </w:r>
     </w:p>
     <w:permStart w:id="361329648" w:edGrp="everyone"/>
@@ -4439,7 +4583,16 @@
         </w:sdtPr>
         <w:sdtContent>
           <w:r>
-            <w:t xml:space="preserve">    </w:t>
+            <w:t xml:space="preserve"> </w:t>
+          </w:r>
+          <w:r>
+            <w:t>X</w:t>
+          </w:r>
+          <w:r>
+            <w:t xml:space="preserve"> </w:t>
+          </w:r>
+          <w:r>
+            <w:t xml:space="preserve"> </w:t>
           </w:r>
         </w:sdtContent>
       </w:sdt>
@@ -4452,8 +4605,13 @@
       <w:pPr>
         <w:pStyle w:val="Requirement-Header"/>
       </w:pPr>
-      <w:r>
-        <w:t>Produce a planning and progress report.</w:t>
+      <w:bookmarkStart w:id="19" w:name="_Hlk192232139"/>
+      <w:r>
+        <w:t>Produce a planning and progress report</w:t>
+      </w:r>
+      <w:bookmarkEnd w:id="19"/>
+      <w:r>
+        <w:t>.</w:t>
       </w:r>
     </w:p>
     <w:permStart w:id="1945395699" w:edGrp="everyone"/>
@@ -4479,7 +4637,19 @@
             <w:rPr>
               <w:lang w:val="en-US"/>
             </w:rPr>
-            <w:t xml:space="preserve">    </w:t>
+            <w:t xml:space="preserve"> </w:t>
+          </w:r>
+          <w:r>
+            <w:rPr>
+              <w:lang w:val="en-US"/>
+            </w:rPr>
+            <w:t>X</w:t>
+          </w:r>
+          <w:r>
+            <w:rPr>
+              <w:lang w:val="en-US"/>
+            </w:rPr>
+            <w:t xml:space="preserve"> </w:t>
           </w:r>
         </w:sdtContent>
       </w:sdt>
@@ -7412,6 +7582,7 @@
   <w:style w:type="character" w:default="1" w:styleId="Fuentedeprrafopredeter">
     <w:name w:val="Default Paragraph Font"/>
     <w:uiPriority w:val="1"/>
+    <w:semiHidden/>
     <w:unhideWhenUsed/>
   </w:style>
   <w:style w:type="table" w:default="1" w:styleId="Tablanormal">
@@ -9049,36 +9220,48 @@
     <w:rsidRoot w:val="004D7778"/>
     <w:rsid w:val="00061CE8"/>
     <w:rsid w:val="000B367C"/>
+    <w:rsid w:val="000C6820"/>
     <w:rsid w:val="001221F0"/>
     <w:rsid w:val="001476FF"/>
     <w:rsid w:val="001942D6"/>
     <w:rsid w:val="001B7228"/>
     <w:rsid w:val="001F6D99"/>
+    <w:rsid w:val="00243C7F"/>
     <w:rsid w:val="00311D70"/>
     <w:rsid w:val="00362E40"/>
     <w:rsid w:val="003936CA"/>
+    <w:rsid w:val="003E66BD"/>
     <w:rsid w:val="003F3911"/>
     <w:rsid w:val="004D7778"/>
+    <w:rsid w:val="0053389C"/>
     <w:rsid w:val="006018DD"/>
     <w:rsid w:val="00635F6F"/>
     <w:rsid w:val="007C4B6F"/>
     <w:rsid w:val="007C55A8"/>
+    <w:rsid w:val="007C7AE9"/>
     <w:rsid w:val="00836298"/>
     <w:rsid w:val="00891CFB"/>
     <w:rsid w:val="008D6165"/>
+    <w:rsid w:val="009271AA"/>
     <w:rsid w:val="00953D97"/>
     <w:rsid w:val="00966054"/>
+    <w:rsid w:val="009B04B1"/>
+    <w:rsid w:val="009B3EA0"/>
+    <w:rsid w:val="009C0F50"/>
     <w:rsid w:val="009E476D"/>
     <w:rsid w:val="00B04CA5"/>
+    <w:rsid w:val="00B10630"/>
     <w:rsid w:val="00BB071B"/>
     <w:rsid w:val="00BE3D05"/>
     <w:rsid w:val="00BF46E1"/>
     <w:rsid w:val="00C42E76"/>
     <w:rsid w:val="00C456B8"/>
+    <w:rsid w:val="00C61F33"/>
     <w:rsid w:val="00C63AB0"/>
     <w:rsid w:val="00CB72EA"/>
     <w:rsid w:val="00DD75B9"/>
     <w:rsid w:val="00E25325"/>
+    <w:rsid w:val="00E37169"/>
     <w:rsid w:val="00E5696F"/>
     <w:rsid w:val="00E955A7"/>
     <w:rsid w:val="00ED10C6"/>

</xml_diff>

<commit_message>
docs: Student 5 Docs D03
</commit_message>
<xml_diff>
--- a/reports/Student#5/05 - Requirements - Student #5.docx
+++ b/reports/Student#5/05 - Requirements - Student #5.docx
@@ -231,7 +231,7 @@
                     <w:rFonts w:asciiTheme="majorHAnsi" w:hAnsiTheme="majorHAnsi" w:cstheme="majorBidi"/>
                     <w:lang w:val="pt-PT"/>
                   </w:rPr>
-                  <w:t>2</w:t>
+                  <w:t>3</w:t>
                 </w:r>
               </w:sdtContent>
             </w:sdt>
@@ -609,7 +609,25 @@
                   <w:rPr>
                     <w:rFonts w:asciiTheme="majorHAnsi" w:hAnsiTheme="majorHAnsi" w:cstheme="majorHAnsi"/>
                   </w:rPr>
-                  <w:t>19/02/2025</w:t>
+                  <w:t>X</w:t>
+                </w:r>
+                <w:r>
+                  <w:rPr>
+                    <w:rFonts w:asciiTheme="majorHAnsi" w:hAnsiTheme="majorHAnsi" w:cstheme="majorHAnsi"/>
+                  </w:rPr>
+                  <w:t>/</w:t>
+                </w:r>
+                <w:r>
+                  <w:rPr>
+                    <w:rFonts w:asciiTheme="majorHAnsi" w:hAnsiTheme="majorHAnsi" w:cstheme="majorHAnsi"/>
+                  </w:rPr>
+                  <w:t>X</w:t>
+                </w:r>
+                <w:r>
+                  <w:rPr>
+                    <w:rFonts w:asciiTheme="majorHAnsi" w:hAnsiTheme="majorHAnsi" w:cstheme="majorHAnsi"/>
+                  </w:rPr>
+                  <w:t>/2025</w:t>
                 </w:r>
                 <w:r>
                   <w:rPr>
@@ -2185,7 +2203,13 @@
         </w:sdtPr>
         <w:sdtContent>
           <w:r>
-            <w:t xml:space="preserve">    </w:t>
+            <w:t xml:space="preserve"> </w:t>
+          </w:r>
+          <w:r>
+            <w:t>X</w:t>
+          </w:r>
+          <w:r>
+            <w:t xml:space="preserve"> </w:t>
           </w:r>
         </w:sdtContent>
       </w:sdt>
@@ -2274,7 +2298,13 @@
         </w:sdtPr>
         <w:sdtContent>
           <w:r>
-            <w:t xml:space="preserve">    </w:t>
+            <w:t xml:space="preserve"> </w:t>
+          </w:r>
+          <w:r>
+            <w:t>X</w:t>
+          </w:r>
+          <w:r>
+            <w:t xml:space="preserve"> </w:t>
           </w:r>
         </w:sdtContent>
       </w:sdt>
@@ -2385,7 +2415,13 @@
         </w:sdtPr>
         <w:sdtContent>
           <w:r>
-            <w:t xml:space="preserve">    </w:t>
+            <w:t xml:space="preserve"> </w:t>
+          </w:r>
+          <w:r>
+            <w:t>X</w:t>
+          </w:r>
+          <w:r>
+            <w:t xml:space="preserve"> </w:t>
           </w:r>
         </w:sdtContent>
       </w:sdt>
@@ -3471,7 +3507,13 @@
         </w:sdtPr>
         <w:sdtContent>
           <w:r>
-            <w:t xml:space="preserve">    </w:t>
+            <w:t xml:space="preserve"> </w:t>
+          </w:r>
+          <w:r>
+            <w:t>X</w:t>
+          </w:r>
+          <w:r>
+            <w:t xml:space="preserve"> </w:t>
           </w:r>
         </w:sdtContent>
       </w:sdt>
@@ -3533,7 +3575,13 @@
         </w:sdtPr>
         <w:sdtContent>
           <w:r>
-            <w:t xml:space="preserve">    </w:t>
+            <w:t xml:space="preserve"> </w:t>
+          </w:r>
+          <w:r>
+            <w:t>X</w:t>
+          </w:r>
+          <w:r>
+            <w:t xml:space="preserve"> </w:t>
           </w:r>
         </w:sdtContent>
       </w:sdt>
@@ -3612,7 +3660,13 @@
         </w:sdtPr>
         <w:sdtContent>
           <w:r>
-            <w:t xml:space="preserve">    </w:t>
+            <w:t xml:space="preserve"> </w:t>
+          </w:r>
+          <w:r>
+            <w:t>X</w:t>
+          </w:r>
+          <w:r>
+            <w:t xml:space="preserve"> </w:t>
           </w:r>
         </w:sdtContent>
       </w:sdt>
@@ -3671,7 +3725,13 @@
         </w:sdtPr>
         <w:sdtContent>
           <w:r>
-            <w:t xml:space="preserve">    </w:t>
+            <w:t xml:space="preserve"> </w:t>
+          </w:r>
+          <w:r>
+            <w:t>X</w:t>
+          </w:r>
+          <w:r>
+            <w:t xml:space="preserve"> </w:t>
           </w:r>
         </w:sdtContent>
       </w:sdt>
@@ -3793,7 +3853,13 @@
         </w:sdtPr>
         <w:sdtContent>
           <w:r>
-            <w:t xml:space="preserve">    </w:t>
+            <w:t xml:space="preserve"> </w:t>
+          </w:r>
+          <w:r>
+            <w:t>X</w:t>
+          </w:r>
+          <w:r>
+            <w:t xml:space="preserve"> </w:t>
           </w:r>
         </w:sdtContent>
       </w:sdt>
@@ -9224,6 +9290,7 @@
     <w:rsid w:val="001221F0"/>
     <w:rsid w:val="001476FF"/>
     <w:rsid w:val="001942D6"/>
+    <w:rsid w:val="00197181"/>
     <w:rsid w:val="001B7228"/>
     <w:rsid w:val="001F6D99"/>
     <w:rsid w:val="00243C7F"/>
@@ -9232,13 +9299,16 @@
     <w:rsid w:val="003936CA"/>
     <w:rsid w:val="003E66BD"/>
     <w:rsid w:val="003F3911"/>
+    <w:rsid w:val="004203C1"/>
     <w:rsid w:val="004D7778"/>
     <w:rsid w:val="0053389C"/>
     <w:rsid w:val="006018DD"/>
     <w:rsid w:val="00635F6F"/>
+    <w:rsid w:val="006B74A3"/>
     <w:rsid w:val="007C4B6F"/>
     <w:rsid w:val="007C55A8"/>
     <w:rsid w:val="007C7AE9"/>
+    <w:rsid w:val="0080299E"/>
     <w:rsid w:val="00836298"/>
     <w:rsid w:val="00891CFB"/>
     <w:rsid w:val="008D6165"/>
@@ -9249,6 +9319,8 @@
     <w:rsid w:val="009B3EA0"/>
     <w:rsid w:val="009C0F50"/>
     <w:rsid w:val="009E476D"/>
+    <w:rsid w:val="009F5398"/>
+    <w:rsid w:val="00A83D01"/>
     <w:rsid w:val="00B04CA5"/>
     <w:rsid w:val="00B10630"/>
     <w:rsid w:val="00BB071B"/>
@@ -9258,7 +9330,9 @@
     <w:rsid w:val="00C456B8"/>
     <w:rsid w:val="00C61F33"/>
     <w:rsid w:val="00C63AB0"/>
+    <w:rsid w:val="00C9635E"/>
     <w:rsid w:val="00CB72EA"/>
+    <w:rsid w:val="00CF7A37"/>
     <w:rsid w:val="00DD75B9"/>
     <w:rsid w:val="00E25325"/>
     <w:rsid w:val="00E37169"/>

</xml_diff>

<commit_message>
Student 5: Doc final
</commit_message>
<xml_diff>
--- a/reports/Student#5/05 - Requirements - Student #5.docx
+++ b/reports/Student#5/05 - Requirements - Student #5.docx
@@ -2509,7 +2509,13 @@
         </w:sdtPr>
         <w:sdtContent>
           <w:r>
-            <w:t xml:space="preserve">    </w:t>
+            <w:t xml:space="preserve"> </w:t>
+          </w:r>
+          <w:r>
+            <w:t>X</w:t>
+          </w:r>
+          <w:r>
+            <w:t xml:space="preserve"> </w:t>
           </w:r>
         </w:sdtContent>
       </w:sdt>
@@ -2617,7 +2623,13 @@
         </w:sdtPr>
         <w:sdtContent>
           <w:r>
-            <w:t xml:space="preserve">    </w:t>
+            <w:t xml:space="preserve"> </w:t>
+          </w:r>
+          <w:r>
+            <w:t>X</w:t>
+          </w:r>
+          <w:r>
+            <w:t xml:space="preserve"> </w:t>
           </w:r>
         </w:sdtContent>
       </w:sdt>
@@ -2671,7 +2683,13 @@
         </w:sdtPr>
         <w:sdtContent>
           <w:r>
-            <w:t xml:space="preserve">    </w:t>
+            <w:t xml:space="preserve"> </w:t>
+          </w:r>
+          <w:r>
+            <w:t>X</w:t>
+          </w:r>
+          <w:r>
+            <w:t xml:space="preserve"> </w:t>
           </w:r>
         </w:sdtContent>
       </w:sdt>
@@ -2704,7 +2722,13 @@
         </w:sdtPr>
         <w:sdtContent>
           <w:r>
-            <w:t xml:space="preserve">    </w:t>
+            <w:t xml:space="preserve"> </w:t>
+          </w:r>
+          <w:r>
+            <w:t>X</w:t>
+          </w:r>
+          <w:r>
+            <w:t xml:space="preserve"> </w:t>
           </w:r>
         </w:sdtContent>
       </w:sdt>
@@ -4031,7 +4055,13 @@
         </w:sdtPr>
         <w:sdtContent>
           <w:r>
-            <w:t xml:space="preserve">    </w:t>
+            <w:t xml:space="preserve"> </w:t>
+          </w:r>
+          <w:r>
+            <w:t>X</w:t>
+          </w:r>
+          <w:r>
+            <w:t xml:space="preserve"> </w:t>
           </w:r>
         </w:sdtContent>
       </w:sdt>
@@ -4079,7 +4109,10 @@
         </w:sdtPr>
         <w:sdtContent>
           <w:r>
-            <w:t xml:space="preserve">    </w:t>
+            <w:t>X</w:t>
+          </w:r>
+          <w:r>
+            <w:t xml:space="preserve"> </w:t>
           </w:r>
         </w:sdtContent>
       </w:sdt>
@@ -9294,13 +9327,16 @@
     <w:rsid w:val="001B7228"/>
     <w:rsid w:val="001F6D99"/>
     <w:rsid w:val="00243C7F"/>
+    <w:rsid w:val="002C4088"/>
     <w:rsid w:val="00311D70"/>
+    <w:rsid w:val="00312A92"/>
     <w:rsid w:val="00362E40"/>
     <w:rsid w:val="003936CA"/>
     <w:rsid w:val="003E66BD"/>
     <w:rsid w:val="003F3911"/>
     <w:rsid w:val="004203C1"/>
     <w:rsid w:val="004D7778"/>
+    <w:rsid w:val="005258EF"/>
     <w:rsid w:val="0053389C"/>
     <w:rsid w:val="006018DD"/>
     <w:rsid w:val="00635F6F"/>
@@ -9330,9 +9366,12 @@
     <w:rsid w:val="00C456B8"/>
     <w:rsid w:val="00C61F33"/>
     <w:rsid w:val="00C63AB0"/>
+    <w:rsid w:val="00C83259"/>
     <w:rsid w:val="00C9635E"/>
     <w:rsid w:val="00CB72EA"/>
     <w:rsid w:val="00CF7A37"/>
+    <w:rsid w:val="00DA6C43"/>
+    <w:rsid w:val="00DB2C24"/>
     <w:rsid w:val="00DD75B9"/>
     <w:rsid w:val="00E25325"/>
     <w:rsid w:val="00E37169"/>

</xml_diff>